<commit_message>
Capstone - docx cleaned up
</commit_message>
<xml_diff>
--- a/Executive_Summary.docx
+++ b/Executive_Summary.docx
@@ -8,10 +8,7 @@
         <w:jc w:val="both"/>
       </w:pPr>
       <w:r>
-        <w:t>Capstone Project</w:t>
-      </w:r>
-      <w:r>
-        <w:t xml:space="preserve"> </w:t>
+        <w:t xml:space="preserve">Capstone Project </w:t>
       </w:r>
     </w:p>
     <w:p>
@@ -30,7 +27,7 @@
       <w:r>
         <w:t xml:space="preserve">The source code is accessible from </w:t>
       </w:r>
-      <w:hyperlink r:id="rId5" w:history="1">
+      <w:hyperlink r:id="rId8" w:history="1">
         <w:r>
           <w:rPr>
             <w:rStyle w:val="Hyperlink"/>
@@ -41,6 +38,8 @@
       <w:r>
         <w:t>.</w:t>
       </w:r>
+    </w:p>
+    <w:p>
       <w:r>
         <w:br w:type="page"/>
       </w:r>
@@ -50,10 +49,12 @@
         <w:pStyle w:val="Heading1"/>
         <w:jc w:val="both"/>
       </w:pPr>
+      <w:bookmarkStart w:id="0" w:name="_Toc213325256"/>
       <w:r>
         <w:lastRenderedPageBreak/>
         <w:t>Executive summary</w:t>
       </w:r>
+      <w:bookmarkEnd w:id="0"/>
     </w:p>
     <w:p>
       <w:pPr>
@@ -62,11 +63,6 @@
       <w:r>
         <w:t>This capstone project analyzed outbound flights from Anchorage International Airport (ANC) for 2023–2024 to understand causes of flight delays, cancellations, and diversions, and to assess whether these could be predicted using data analytics and machine learning.</w:t>
       </w:r>
-    </w:p>
-    <w:p>
-      <w:pPr>
-        <w:jc w:val="both"/>
-      </w:pPr>
     </w:p>
     <w:p>
       <w:pPr>
@@ -103,11 +99,6 @@
     <w:p>
       <w:pPr>
         <w:jc w:val="both"/>
-      </w:pPr>
-    </w:p>
-    <w:p>
-      <w:pPr>
-        <w:jc w:val="both"/>
         <w:rPr>
           <w:b/>
           <w:bCs/>
@@ -185,11 +176,6 @@
     <w:p>
       <w:pPr>
         <w:jc w:val="both"/>
-      </w:pPr>
-    </w:p>
-    <w:p>
-      <w:pPr>
-        <w:jc w:val="both"/>
         <w:rPr>
           <w:b/>
           <w:bCs/>
@@ -282,22 +268,1496 @@
         <w:br w:type="page"/>
       </w:r>
     </w:p>
+    <w:sdt>
+      <w:sdtPr>
+        <w:id w:val="-1401367913"/>
+        <w:docPartObj>
+          <w:docPartGallery w:val="Table of Contents"/>
+          <w:docPartUnique/>
+        </w:docPartObj>
+      </w:sdtPr>
+      <w:sdtEndPr>
+        <w:rPr>
+          <w:rFonts w:asciiTheme="minorHAnsi" w:eastAsiaTheme="minorHAnsi" w:hAnsiTheme="minorHAnsi" w:cstheme="minorBidi"/>
+          <w:b/>
+          <w:bCs/>
+          <w:noProof/>
+          <w:color w:val="auto"/>
+          <w:kern w:val="2"/>
+          <w:sz w:val="20"/>
+          <w:szCs w:val="24"/>
+          <w14:ligatures w14:val="standardContextual"/>
+        </w:rPr>
+      </w:sdtEndPr>
+      <w:sdtContent>
+        <w:p>
+          <w:pPr>
+            <w:pStyle w:val="TOCHeading"/>
+          </w:pPr>
+          <w:r>
+            <w:t>Table of Contents</w:t>
+          </w:r>
+        </w:p>
+        <w:p>
+          <w:pPr>
+            <w:pStyle w:val="TOC1"/>
+            <w:tabs>
+              <w:tab w:val="right" w:leader="dot" w:pos="10790"/>
+            </w:tabs>
+            <w:rPr>
+              <w:rFonts w:eastAsiaTheme="minorEastAsia"/>
+              <w:noProof/>
+              <w:sz w:val="24"/>
+            </w:rPr>
+          </w:pPr>
+          <w:r>
+            <w:fldChar w:fldCharType="begin"/>
+          </w:r>
+          <w:r>
+            <w:instrText xml:space="preserve"> TOC \o "1-3" \h \z \u </w:instrText>
+          </w:r>
+          <w:r>
+            <w:fldChar w:fldCharType="separate"/>
+          </w:r>
+          <w:hyperlink w:anchor="_Toc213325256" w:history="1">
+            <w:r>
+              <w:rPr>
+                <w:rStyle w:val="Hyperlink"/>
+                <w:noProof/>
+              </w:rPr>
+              <w:t>Executive summary</w:t>
+            </w:r>
+            <w:r>
+              <w:rPr>
+                <w:noProof/>
+                <w:webHidden/>
+              </w:rPr>
+              <w:tab/>
+            </w:r>
+            <w:r>
+              <w:rPr>
+                <w:noProof/>
+                <w:webHidden/>
+              </w:rPr>
+              <w:fldChar w:fldCharType="begin"/>
+            </w:r>
+            <w:r>
+              <w:rPr>
+                <w:noProof/>
+                <w:webHidden/>
+              </w:rPr>
+              <w:instrText xml:space="preserve"> PAGEREF _Toc213325256 \h </w:instrText>
+            </w:r>
+            <w:r>
+              <w:rPr>
+                <w:noProof/>
+                <w:webHidden/>
+              </w:rPr>
+            </w:r>
+            <w:r>
+              <w:rPr>
+                <w:noProof/>
+                <w:webHidden/>
+              </w:rPr>
+              <w:fldChar w:fldCharType="separate"/>
+            </w:r>
+            <w:r>
+              <w:rPr>
+                <w:noProof/>
+                <w:webHidden/>
+              </w:rPr>
+              <w:t>2</w:t>
+            </w:r>
+            <w:r>
+              <w:rPr>
+                <w:noProof/>
+                <w:webHidden/>
+              </w:rPr>
+              <w:fldChar w:fldCharType="end"/>
+            </w:r>
+          </w:hyperlink>
+        </w:p>
+        <w:p>
+          <w:pPr>
+            <w:pStyle w:val="TOC1"/>
+            <w:tabs>
+              <w:tab w:val="right" w:leader="dot" w:pos="10790"/>
+            </w:tabs>
+            <w:rPr>
+              <w:rFonts w:eastAsiaTheme="minorEastAsia"/>
+              <w:noProof/>
+              <w:sz w:val="24"/>
+            </w:rPr>
+          </w:pPr>
+          <w:hyperlink w:anchor="_Toc213325257" w:history="1">
+            <w:r>
+              <w:rPr>
+                <w:rStyle w:val="Hyperlink"/>
+                <w:noProof/>
+              </w:rPr>
+              <w:t>Introduction</w:t>
+            </w:r>
+            <w:r>
+              <w:rPr>
+                <w:noProof/>
+                <w:webHidden/>
+              </w:rPr>
+              <w:tab/>
+            </w:r>
+            <w:r>
+              <w:rPr>
+                <w:noProof/>
+                <w:webHidden/>
+              </w:rPr>
+              <w:fldChar w:fldCharType="begin"/>
+            </w:r>
+            <w:r>
+              <w:rPr>
+                <w:noProof/>
+                <w:webHidden/>
+              </w:rPr>
+              <w:instrText xml:space="preserve"> PAGEREF _Toc213325257 \h </w:instrText>
+            </w:r>
+            <w:r>
+              <w:rPr>
+                <w:noProof/>
+                <w:webHidden/>
+              </w:rPr>
+            </w:r>
+            <w:r>
+              <w:rPr>
+                <w:noProof/>
+                <w:webHidden/>
+              </w:rPr>
+              <w:fldChar w:fldCharType="separate"/>
+            </w:r>
+            <w:r>
+              <w:rPr>
+                <w:noProof/>
+                <w:webHidden/>
+              </w:rPr>
+              <w:t>4</w:t>
+            </w:r>
+            <w:r>
+              <w:rPr>
+                <w:noProof/>
+                <w:webHidden/>
+              </w:rPr>
+              <w:fldChar w:fldCharType="end"/>
+            </w:r>
+          </w:hyperlink>
+        </w:p>
+        <w:p>
+          <w:pPr>
+            <w:pStyle w:val="TOC1"/>
+            <w:tabs>
+              <w:tab w:val="right" w:leader="dot" w:pos="10790"/>
+            </w:tabs>
+            <w:rPr>
+              <w:rFonts w:eastAsiaTheme="minorEastAsia"/>
+              <w:noProof/>
+              <w:sz w:val="24"/>
+            </w:rPr>
+          </w:pPr>
+          <w:hyperlink w:anchor="_Toc213325258" w:history="1">
+            <w:r>
+              <w:rPr>
+                <w:rStyle w:val="Hyperlink"/>
+                <w:noProof/>
+              </w:rPr>
+              <w:t>Methods</w:t>
+            </w:r>
+            <w:r>
+              <w:rPr>
+                <w:noProof/>
+                <w:webHidden/>
+              </w:rPr>
+              <w:tab/>
+            </w:r>
+            <w:r>
+              <w:rPr>
+                <w:noProof/>
+                <w:webHidden/>
+              </w:rPr>
+              <w:fldChar w:fldCharType="begin"/>
+            </w:r>
+            <w:r>
+              <w:rPr>
+                <w:noProof/>
+                <w:webHidden/>
+              </w:rPr>
+              <w:instrText xml:space="preserve"> PAGEREF _Toc213325258 \h </w:instrText>
+            </w:r>
+            <w:r>
+              <w:rPr>
+                <w:noProof/>
+                <w:webHidden/>
+              </w:rPr>
+            </w:r>
+            <w:r>
+              <w:rPr>
+                <w:noProof/>
+                <w:webHidden/>
+              </w:rPr>
+              <w:fldChar w:fldCharType="separate"/>
+            </w:r>
+            <w:r>
+              <w:rPr>
+                <w:noProof/>
+                <w:webHidden/>
+              </w:rPr>
+              <w:t>5</w:t>
+            </w:r>
+            <w:r>
+              <w:rPr>
+                <w:noProof/>
+                <w:webHidden/>
+              </w:rPr>
+              <w:fldChar w:fldCharType="end"/>
+            </w:r>
+          </w:hyperlink>
+        </w:p>
+        <w:p>
+          <w:pPr>
+            <w:pStyle w:val="TOC2"/>
+            <w:tabs>
+              <w:tab w:val="right" w:leader="dot" w:pos="10790"/>
+            </w:tabs>
+            <w:rPr>
+              <w:rFonts w:eastAsiaTheme="minorEastAsia"/>
+              <w:noProof/>
+              <w:sz w:val="24"/>
+            </w:rPr>
+          </w:pPr>
+          <w:hyperlink w:anchor="_Toc213325259" w:history="1">
+            <w:r>
+              <w:rPr>
+                <w:rStyle w:val="Hyperlink"/>
+                <w:noProof/>
+              </w:rPr>
+              <w:t>Data Sources</w:t>
+            </w:r>
+            <w:r>
+              <w:rPr>
+                <w:noProof/>
+                <w:webHidden/>
+              </w:rPr>
+              <w:tab/>
+            </w:r>
+            <w:r>
+              <w:rPr>
+                <w:noProof/>
+                <w:webHidden/>
+              </w:rPr>
+              <w:fldChar w:fldCharType="begin"/>
+            </w:r>
+            <w:r>
+              <w:rPr>
+                <w:noProof/>
+                <w:webHidden/>
+              </w:rPr>
+              <w:instrText xml:space="preserve"> PAGEREF _Toc213325259 \h </w:instrText>
+            </w:r>
+            <w:r>
+              <w:rPr>
+                <w:noProof/>
+                <w:webHidden/>
+              </w:rPr>
+            </w:r>
+            <w:r>
+              <w:rPr>
+                <w:noProof/>
+                <w:webHidden/>
+              </w:rPr>
+              <w:fldChar w:fldCharType="separate"/>
+            </w:r>
+            <w:r>
+              <w:rPr>
+                <w:noProof/>
+                <w:webHidden/>
+              </w:rPr>
+              <w:t>5</w:t>
+            </w:r>
+            <w:r>
+              <w:rPr>
+                <w:noProof/>
+                <w:webHidden/>
+              </w:rPr>
+              <w:fldChar w:fldCharType="end"/>
+            </w:r>
+          </w:hyperlink>
+        </w:p>
+        <w:p>
+          <w:pPr>
+            <w:pStyle w:val="TOC2"/>
+            <w:tabs>
+              <w:tab w:val="right" w:leader="dot" w:pos="10790"/>
+            </w:tabs>
+            <w:rPr>
+              <w:rFonts w:eastAsiaTheme="minorEastAsia"/>
+              <w:noProof/>
+              <w:sz w:val="24"/>
+            </w:rPr>
+          </w:pPr>
+          <w:hyperlink w:anchor="_Toc213325260" w:history="1">
+            <w:r>
+              <w:rPr>
+                <w:rStyle w:val="Hyperlink"/>
+                <w:noProof/>
+              </w:rPr>
+              <w:t>Data Cleaning &amp; Preparation</w:t>
+            </w:r>
+            <w:r>
+              <w:rPr>
+                <w:noProof/>
+                <w:webHidden/>
+              </w:rPr>
+              <w:tab/>
+            </w:r>
+            <w:r>
+              <w:rPr>
+                <w:noProof/>
+                <w:webHidden/>
+              </w:rPr>
+              <w:fldChar w:fldCharType="begin"/>
+            </w:r>
+            <w:r>
+              <w:rPr>
+                <w:noProof/>
+                <w:webHidden/>
+              </w:rPr>
+              <w:instrText xml:space="preserve"> PAGEREF _Toc213325260 \h </w:instrText>
+            </w:r>
+            <w:r>
+              <w:rPr>
+                <w:noProof/>
+                <w:webHidden/>
+              </w:rPr>
+            </w:r>
+            <w:r>
+              <w:rPr>
+                <w:noProof/>
+                <w:webHidden/>
+              </w:rPr>
+              <w:fldChar w:fldCharType="separate"/>
+            </w:r>
+            <w:r>
+              <w:rPr>
+                <w:noProof/>
+                <w:webHidden/>
+              </w:rPr>
+              <w:t>5</w:t>
+            </w:r>
+            <w:r>
+              <w:rPr>
+                <w:noProof/>
+                <w:webHidden/>
+              </w:rPr>
+              <w:fldChar w:fldCharType="end"/>
+            </w:r>
+          </w:hyperlink>
+        </w:p>
+        <w:p>
+          <w:pPr>
+            <w:pStyle w:val="TOC2"/>
+            <w:tabs>
+              <w:tab w:val="right" w:leader="dot" w:pos="10790"/>
+            </w:tabs>
+            <w:rPr>
+              <w:rFonts w:eastAsiaTheme="minorEastAsia"/>
+              <w:noProof/>
+              <w:sz w:val="24"/>
+            </w:rPr>
+          </w:pPr>
+          <w:hyperlink w:anchor="_Toc213325261" w:history="1">
+            <w:r>
+              <w:rPr>
+                <w:rStyle w:val="Hyperlink"/>
+                <w:noProof/>
+              </w:rPr>
+              <w:t>Random Forest Predictions</w:t>
+            </w:r>
+            <w:r>
+              <w:rPr>
+                <w:noProof/>
+                <w:webHidden/>
+              </w:rPr>
+              <w:tab/>
+            </w:r>
+            <w:r>
+              <w:rPr>
+                <w:noProof/>
+                <w:webHidden/>
+              </w:rPr>
+              <w:fldChar w:fldCharType="begin"/>
+            </w:r>
+            <w:r>
+              <w:rPr>
+                <w:noProof/>
+                <w:webHidden/>
+              </w:rPr>
+              <w:instrText xml:space="preserve"> PAGEREF _Toc213325261 \h </w:instrText>
+            </w:r>
+            <w:r>
+              <w:rPr>
+                <w:noProof/>
+                <w:webHidden/>
+              </w:rPr>
+            </w:r>
+            <w:r>
+              <w:rPr>
+                <w:noProof/>
+                <w:webHidden/>
+              </w:rPr>
+              <w:fldChar w:fldCharType="separate"/>
+            </w:r>
+            <w:r>
+              <w:rPr>
+                <w:noProof/>
+                <w:webHidden/>
+              </w:rPr>
+              <w:t>6</w:t>
+            </w:r>
+            <w:r>
+              <w:rPr>
+                <w:noProof/>
+                <w:webHidden/>
+              </w:rPr>
+              <w:fldChar w:fldCharType="end"/>
+            </w:r>
+          </w:hyperlink>
+        </w:p>
+        <w:p>
+          <w:pPr>
+            <w:pStyle w:val="TOC1"/>
+            <w:tabs>
+              <w:tab w:val="right" w:leader="dot" w:pos="10790"/>
+            </w:tabs>
+            <w:rPr>
+              <w:rFonts w:eastAsiaTheme="minorEastAsia"/>
+              <w:noProof/>
+              <w:sz w:val="24"/>
+            </w:rPr>
+          </w:pPr>
+          <w:hyperlink w:anchor="_Toc213325262" w:history="1">
+            <w:r>
+              <w:rPr>
+                <w:rStyle w:val="Hyperlink"/>
+                <w:noProof/>
+              </w:rPr>
+              <w:t>Results</w:t>
+            </w:r>
+            <w:r>
+              <w:rPr>
+                <w:noProof/>
+                <w:webHidden/>
+              </w:rPr>
+              <w:tab/>
+            </w:r>
+            <w:r>
+              <w:rPr>
+                <w:noProof/>
+                <w:webHidden/>
+              </w:rPr>
+              <w:fldChar w:fldCharType="begin"/>
+            </w:r>
+            <w:r>
+              <w:rPr>
+                <w:noProof/>
+                <w:webHidden/>
+              </w:rPr>
+              <w:instrText xml:space="preserve"> PAGEREF _Toc213325262 \h </w:instrText>
+            </w:r>
+            <w:r>
+              <w:rPr>
+                <w:noProof/>
+                <w:webHidden/>
+              </w:rPr>
+            </w:r>
+            <w:r>
+              <w:rPr>
+                <w:noProof/>
+                <w:webHidden/>
+              </w:rPr>
+              <w:fldChar w:fldCharType="separate"/>
+            </w:r>
+            <w:r>
+              <w:rPr>
+                <w:noProof/>
+                <w:webHidden/>
+              </w:rPr>
+              <w:t>7</w:t>
+            </w:r>
+            <w:r>
+              <w:rPr>
+                <w:noProof/>
+                <w:webHidden/>
+              </w:rPr>
+              <w:fldChar w:fldCharType="end"/>
+            </w:r>
+          </w:hyperlink>
+        </w:p>
+        <w:p>
+          <w:pPr>
+            <w:pStyle w:val="TOC2"/>
+            <w:tabs>
+              <w:tab w:val="right" w:leader="dot" w:pos="10790"/>
+            </w:tabs>
+            <w:rPr>
+              <w:rFonts w:eastAsiaTheme="minorEastAsia"/>
+              <w:noProof/>
+              <w:sz w:val="24"/>
+            </w:rPr>
+          </w:pPr>
+          <w:hyperlink w:anchor="_Toc213325263" w:history="1">
+            <w:r>
+              <w:rPr>
+                <w:rStyle w:val="Hyperlink"/>
+                <w:noProof/>
+              </w:rPr>
+              <w:t>Data Analysis</w:t>
+            </w:r>
+            <w:r>
+              <w:rPr>
+                <w:noProof/>
+                <w:webHidden/>
+              </w:rPr>
+              <w:tab/>
+            </w:r>
+            <w:r>
+              <w:rPr>
+                <w:noProof/>
+                <w:webHidden/>
+              </w:rPr>
+              <w:fldChar w:fldCharType="begin"/>
+            </w:r>
+            <w:r>
+              <w:rPr>
+                <w:noProof/>
+                <w:webHidden/>
+              </w:rPr>
+              <w:instrText xml:space="preserve"> PAGEREF _Toc213325263 \h </w:instrText>
+            </w:r>
+            <w:r>
+              <w:rPr>
+                <w:noProof/>
+                <w:webHidden/>
+              </w:rPr>
+            </w:r>
+            <w:r>
+              <w:rPr>
+                <w:noProof/>
+                <w:webHidden/>
+              </w:rPr>
+              <w:fldChar w:fldCharType="separate"/>
+            </w:r>
+            <w:r>
+              <w:rPr>
+                <w:noProof/>
+                <w:webHidden/>
+              </w:rPr>
+              <w:t>7</w:t>
+            </w:r>
+            <w:r>
+              <w:rPr>
+                <w:noProof/>
+                <w:webHidden/>
+              </w:rPr>
+              <w:fldChar w:fldCharType="end"/>
+            </w:r>
+          </w:hyperlink>
+        </w:p>
+        <w:p>
+          <w:pPr>
+            <w:pStyle w:val="TOC3"/>
+            <w:tabs>
+              <w:tab w:val="right" w:leader="dot" w:pos="10790"/>
+            </w:tabs>
+            <w:rPr>
+              <w:rFonts w:eastAsiaTheme="minorEastAsia"/>
+              <w:noProof/>
+              <w:sz w:val="24"/>
+            </w:rPr>
+          </w:pPr>
+          <w:hyperlink w:anchor="_Toc213325264" w:history="1">
+            <w:r>
+              <w:rPr>
+                <w:rStyle w:val="Hyperlink"/>
+                <w:noProof/>
+              </w:rPr>
+              <w:t>Airline Performance Comparison</w:t>
+            </w:r>
+            <w:r>
+              <w:rPr>
+                <w:noProof/>
+                <w:webHidden/>
+              </w:rPr>
+              <w:tab/>
+            </w:r>
+            <w:r>
+              <w:rPr>
+                <w:noProof/>
+                <w:webHidden/>
+              </w:rPr>
+              <w:fldChar w:fldCharType="begin"/>
+            </w:r>
+            <w:r>
+              <w:rPr>
+                <w:noProof/>
+                <w:webHidden/>
+              </w:rPr>
+              <w:instrText xml:space="preserve"> PAGEREF _Toc213325264 \h </w:instrText>
+            </w:r>
+            <w:r>
+              <w:rPr>
+                <w:noProof/>
+                <w:webHidden/>
+              </w:rPr>
+            </w:r>
+            <w:r>
+              <w:rPr>
+                <w:noProof/>
+                <w:webHidden/>
+              </w:rPr>
+              <w:fldChar w:fldCharType="separate"/>
+            </w:r>
+            <w:r>
+              <w:rPr>
+                <w:noProof/>
+                <w:webHidden/>
+              </w:rPr>
+              <w:t>7</w:t>
+            </w:r>
+            <w:r>
+              <w:rPr>
+                <w:noProof/>
+                <w:webHidden/>
+              </w:rPr>
+              <w:fldChar w:fldCharType="end"/>
+            </w:r>
+          </w:hyperlink>
+        </w:p>
+        <w:p>
+          <w:pPr>
+            <w:pStyle w:val="TOC3"/>
+            <w:tabs>
+              <w:tab w:val="right" w:leader="dot" w:pos="10790"/>
+            </w:tabs>
+            <w:rPr>
+              <w:rFonts w:eastAsiaTheme="minorEastAsia"/>
+              <w:noProof/>
+              <w:sz w:val="24"/>
+            </w:rPr>
+          </w:pPr>
+          <w:hyperlink w:anchor="_Toc213325265" w:history="1">
+            <w:r>
+              <w:rPr>
+                <w:rStyle w:val="Hyperlink"/>
+                <w:noProof/>
+              </w:rPr>
+              <w:t>Critical Delay distributions</w:t>
+            </w:r>
+            <w:r>
+              <w:rPr>
+                <w:noProof/>
+                <w:webHidden/>
+              </w:rPr>
+              <w:tab/>
+            </w:r>
+            <w:r>
+              <w:rPr>
+                <w:noProof/>
+                <w:webHidden/>
+              </w:rPr>
+              <w:fldChar w:fldCharType="begin"/>
+            </w:r>
+            <w:r>
+              <w:rPr>
+                <w:noProof/>
+                <w:webHidden/>
+              </w:rPr>
+              <w:instrText xml:space="preserve"> PAGEREF _Toc213325265 \h </w:instrText>
+            </w:r>
+            <w:r>
+              <w:rPr>
+                <w:noProof/>
+                <w:webHidden/>
+              </w:rPr>
+            </w:r>
+            <w:r>
+              <w:rPr>
+                <w:noProof/>
+                <w:webHidden/>
+              </w:rPr>
+              <w:fldChar w:fldCharType="separate"/>
+            </w:r>
+            <w:r>
+              <w:rPr>
+                <w:noProof/>
+                <w:webHidden/>
+              </w:rPr>
+              <w:t>8</w:t>
+            </w:r>
+            <w:r>
+              <w:rPr>
+                <w:noProof/>
+                <w:webHidden/>
+              </w:rPr>
+              <w:fldChar w:fldCharType="end"/>
+            </w:r>
+          </w:hyperlink>
+        </w:p>
+        <w:p>
+          <w:pPr>
+            <w:pStyle w:val="TOC3"/>
+            <w:tabs>
+              <w:tab w:val="right" w:leader="dot" w:pos="10790"/>
+            </w:tabs>
+            <w:rPr>
+              <w:rFonts w:eastAsiaTheme="minorEastAsia"/>
+              <w:noProof/>
+              <w:sz w:val="24"/>
+            </w:rPr>
+          </w:pPr>
+          <w:hyperlink w:anchor="_Toc213325266" w:history="1">
+            <w:r>
+              <w:rPr>
+                <w:rStyle w:val="Hyperlink"/>
+                <w:noProof/>
+              </w:rPr>
+              <w:t>Delays over time</w:t>
+            </w:r>
+            <w:r>
+              <w:rPr>
+                <w:noProof/>
+                <w:webHidden/>
+              </w:rPr>
+              <w:tab/>
+            </w:r>
+            <w:r>
+              <w:rPr>
+                <w:noProof/>
+                <w:webHidden/>
+              </w:rPr>
+              <w:fldChar w:fldCharType="begin"/>
+            </w:r>
+            <w:r>
+              <w:rPr>
+                <w:noProof/>
+                <w:webHidden/>
+              </w:rPr>
+              <w:instrText xml:space="preserve"> PAGEREF _Toc213325266 \h </w:instrText>
+            </w:r>
+            <w:r>
+              <w:rPr>
+                <w:noProof/>
+                <w:webHidden/>
+              </w:rPr>
+            </w:r>
+            <w:r>
+              <w:rPr>
+                <w:noProof/>
+                <w:webHidden/>
+              </w:rPr>
+              <w:fldChar w:fldCharType="separate"/>
+            </w:r>
+            <w:r>
+              <w:rPr>
+                <w:noProof/>
+                <w:webHidden/>
+              </w:rPr>
+              <w:t>9</w:t>
+            </w:r>
+            <w:r>
+              <w:rPr>
+                <w:noProof/>
+                <w:webHidden/>
+              </w:rPr>
+              <w:fldChar w:fldCharType="end"/>
+            </w:r>
+          </w:hyperlink>
+        </w:p>
+        <w:p>
+          <w:pPr>
+            <w:pStyle w:val="TOC3"/>
+            <w:tabs>
+              <w:tab w:val="right" w:leader="dot" w:pos="10790"/>
+            </w:tabs>
+            <w:rPr>
+              <w:rFonts w:eastAsiaTheme="minorEastAsia"/>
+              <w:noProof/>
+              <w:sz w:val="24"/>
+            </w:rPr>
+          </w:pPr>
+          <w:hyperlink w:anchor="_Toc213325267" w:history="1">
+            <w:r>
+              <w:rPr>
+                <w:rStyle w:val="Hyperlink"/>
+                <w:noProof/>
+              </w:rPr>
+              <w:t>Average critical delay duration over time</w:t>
+            </w:r>
+            <w:r>
+              <w:rPr>
+                <w:noProof/>
+                <w:webHidden/>
+              </w:rPr>
+              <w:tab/>
+            </w:r>
+            <w:r>
+              <w:rPr>
+                <w:noProof/>
+                <w:webHidden/>
+              </w:rPr>
+              <w:fldChar w:fldCharType="begin"/>
+            </w:r>
+            <w:r>
+              <w:rPr>
+                <w:noProof/>
+                <w:webHidden/>
+              </w:rPr>
+              <w:instrText xml:space="preserve"> PAGEREF _Toc213325267 \h </w:instrText>
+            </w:r>
+            <w:r>
+              <w:rPr>
+                <w:noProof/>
+                <w:webHidden/>
+              </w:rPr>
+            </w:r>
+            <w:r>
+              <w:rPr>
+                <w:noProof/>
+                <w:webHidden/>
+              </w:rPr>
+              <w:fldChar w:fldCharType="separate"/>
+            </w:r>
+            <w:r>
+              <w:rPr>
+                <w:noProof/>
+                <w:webHidden/>
+              </w:rPr>
+              <w:t>10</w:t>
+            </w:r>
+            <w:r>
+              <w:rPr>
+                <w:noProof/>
+                <w:webHidden/>
+              </w:rPr>
+              <w:fldChar w:fldCharType="end"/>
+            </w:r>
+          </w:hyperlink>
+        </w:p>
+        <w:p>
+          <w:pPr>
+            <w:pStyle w:val="TOC3"/>
+            <w:tabs>
+              <w:tab w:val="right" w:leader="dot" w:pos="10790"/>
+            </w:tabs>
+            <w:rPr>
+              <w:rFonts w:eastAsiaTheme="minorEastAsia"/>
+              <w:noProof/>
+              <w:sz w:val="24"/>
+            </w:rPr>
+          </w:pPr>
+          <w:hyperlink w:anchor="_Toc213325268" w:history="1">
+            <w:r>
+              <w:rPr>
+                <w:rStyle w:val="Hyperlink"/>
+                <w:noProof/>
+              </w:rPr>
+              <w:t>Critical delays by destination</w:t>
+            </w:r>
+            <w:r>
+              <w:rPr>
+                <w:noProof/>
+                <w:webHidden/>
+              </w:rPr>
+              <w:tab/>
+            </w:r>
+            <w:r>
+              <w:rPr>
+                <w:noProof/>
+                <w:webHidden/>
+              </w:rPr>
+              <w:fldChar w:fldCharType="begin"/>
+            </w:r>
+            <w:r>
+              <w:rPr>
+                <w:noProof/>
+                <w:webHidden/>
+              </w:rPr>
+              <w:instrText xml:space="preserve"> PAGEREF _Toc213325268 \h </w:instrText>
+            </w:r>
+            <w:r>
+              <w:rPr>
+                <w:noProof/>
+                <w:webHidden/>
+              </w:rPr>
+            </w:r>
+            <w:r>
+              <w:rPr>
+                <w:noProof/>
+                <w:webHidden/>
+              </w:rPr>
+              <w:fldChar w:fldCharType="separate"/>
+            </w:r>
+            <w:r>
+              <w:rPr>
+                <w:noProof/>
+                <w:webHidden/>
+              </w:rPr>
+              <w:t>11</w:t>
+            </w:r>
+            <w:r>
+              <w:rPr>
+                <w:noProof/>
+                <w:webHidden/>
+              </w:rPr>
+              <w:fldChar w:fldCharType="end"/>
+            </w:r>
+          </w:hyperlink>
+        </w:p>
+        <w:p>
+          <w:pPr>
+            <w:pStyle w:val="TOC3"/>
+            <w:tabs>
+              <w:tab w:val="right" w:leader="dot" w:pos="10790"/>
+            </w:tabs>
+            <w:rPr>
+              <w:rFonts w:eastAsiaTheme="minorEastAsia"/>
+              <w:noProof/>
+              <w:sz w:val="24"/>
+            </w:rPr>
+          </w:pPr>
+          <w:hyperlink w:anchor="_Toc213325269" w:history="1">
+            <w:r>
+              <w:rPr>
+                <w:rStyle w:val="Hyperlink"/>
+                <w:noProof/>
+              </w:rPr>
+              <w:t>Average delays by departure timing</w:t>
+            </w:r>
+            <w:r>
+              <w:rPr>
+                <w:noProof/>
+                <w:webHidden/>
+              </w:rPr>
+              <w:tab/>
+            </w:r>
+            <w:r>
+              <w:rPr>
+                <w:noProof/>
+                <w:webHidden/>
+              </w:rPr>
+              <w:fldChar w:fldCharType="begin"/>
+            </w:r>
+            <w:r>
+              <w:rPr>
+                <w:noProof/>
+                <w:webHidden/>
+              </w:rPr>
+              <w:instrText xml:space="preserve"> PAGEREF _Toc213325269 \h </w:instrText>
+            </w:r>
+            <w:r>
+              <w:rPr>
+                <w:noProof/>
+                <w:webHidden/>
+              </w:rPr>
+            </w:r>
+            <w:r>
+              <w:rPr>
+                <w:noProof/>
+                <w:webHidden/>
+              </w:rPr>
+              <w:fldChar w:fldCharType="separate"/>
+            </w:r>
+            <w:r>
+              <w:rPr>
+                <w:noProof/>
+                <w:webHidden/>
+              </w:rPr>
+              <w:t>12</w:t>
+            </w:r>
+            <w:r>
+              <w:rPr>
+                <w:noProof/>
+                <w:webHidden/>
+              </w:rPr>
+              <w:fldChar w:fldCharType="end"/>
+            </w:r>
+          </w:hyperlink>
+        </w:p>
+        <w:p>
+          <w:pPr>
+            <w:pStyle w:val="TOC3"/>
+            <w:tabs>
+              <w:tab w:val="right" w:leader="dot" w:pos="10790"/>
+            </w:tabs>
+            <w:rPr>
+              <w:rFonts w:eastAsiaTheme="minorEastAsia"/>
+              <w:noProof/>
+              <w:sz w:val="24"/>
+            </w:rPr>
+          </w:pPr>
+          <w:hyperlink w:anchor="_Toc213325270" w:history="1">
+            <w:r>
+              <w:rPr>
+                <w:rStyle w:val="Hyperlink"/>
+                <w:noProof/>
+              </w:rPr>
+              <w:t>Non-weather heatmap</w:t>
+            </w:r>
+            <w:r>
+              <w:rPr>
+                <w:noProof/>
+                <w:webHidden/>
+              </w:rPr>
+              <w:tab/>
+            </w:r>
+            <w:r>
+              <w:rPr>
+                <w:noProof/>
+                <w:webHidden/>
+              </w:rPr>
+              <w:fldChar w:fldCharType="begin"/>
+            </w:r>
+            <w:r>
+              <w:rPr>
+                <w:noProof/>
+                <w:webHidden/>
+              </w:rPr>
+              <w:instrText xml:space="preserve"> PAGEREF _Toc213325270 \h </w:instrText>
+            </w:r>
+            <w:r>
+              <w:rPr>
+                <w:noProof/>
+                <w:webHidden/>
+              </w:rPr>
+            </w:r>
+            <w:r>
+              <w:rPr>
+                <w:noProof/>
+                <w:webHidden/>
+              </w:rPr>
+              <w:fldChar w:fldCharType="separate"/>
+            </w:r>
+            <w:r>
+              <w:rPr>
+                <w:noProof/>
+                <w:webHidden/>
+              </w:rPr>
+              <w:t>13</w:t>
+            </w:r>
+            <w:r>
+              <w:rPr>
+                <w:noProof/>
+                <w:webHidden/>
+              </w:rPr>
+              <w:fldChar w:fldCharType="end"/>
+            </w:r>
+          </w:hyperlink>
+        </w:p>
+        <w:p>
+          <w:pPr>
+            <w:pStyle w:val="TOC3"/>
+            <w:tabs>
+              <w:tab w:val="right" w:leader="dot" w:pos="10790"/>
+            </w:tabs>
+            <w:rPr>
+              <w:rFonts w:eastAsiaTheme="minorEastAsia"/>
+              <w:noProof/>
+              <w:sz w:val="24"/>
+            </w:rPr>
+          </w:pPr>
+          <w:hyperlink w:anchor="_Toc213325271" w:history="1">
+            <w:r>
+              <w:rPr>
+                <w:rStyle w:val="Hyperlink"/>
+                <w:noProof/>
+              </w:rPr>
+              <w:t>Weather heatmap</w:t>
+            </w:r>
+            <w:r>
+              <w:rPr>
+                <w:noProof/>
+                <w:webHidden/>
+              </w:rPr>
+              <w:tab/>
+            </w:r>
+            <w:r>
+              <w:rPr>
+                <w:noProof/>
+                <w:webHidden/>
+              </w:rPr>
+              <w:fldChar w:fldCharType="begin"/>
+            </w:r>
+            <w:r>
+              <w:rPr>
+                <w:noProof/>
+                <w:webHidden/>
+              </w:rPr>
+              <w:instrText xml:space="preserve"> PAGEREF _Toc213325271 \h </w:instrText>
+            </w:r>
+            <w:r>
+              <w:rPr>
+                <w:noProof/>
+                <w:webHidden/>
+              </w:rPr>
+            </w:r>
+            <w:r>
+              <w:rPr>
+                <w:noProof/>
+                <w:webHidden/>
+              </w:rPr>
+              <w:fldChar w:fldCharType="separate"/>
+            </w:r>
+            <w:r>
+              <w:rPr>
+                <w:noProof/>
+                <w:webHidden/>
+              </w:rPr>
+              <w:t>14</w:t>
+            </w:r>
+            <w:r>
+              <w:rPr>
+                <w:noProof/>
+                <w:webHidden/>
+              </w:rPr>
+              <w:fldChar w:fldCharType="end"/>
+            </w:r>
+          </w:hyperlink>
+        </w:p>
+        <w:p>
+          <w:pPr>
+            <w:pStyle w:val="TOC3"/>
+            <w:tabs>
+              <w:tab w:val="right" w:leader="dot" w:pos="10790"/>
+            </w:tabs>
+            <w:rPr>
+              <w:rFonts w:eastAsiaTheme="minorEastAsia"/>
+              <w:noProof/>
+              <w:sz w:val="24"/>
+            </w:rPr>
+          </w:pPr>
+          <w:hyperlink w:anchor="_Toc213325272" w:history="1">
+            <w:r>
+              <w:rPr>
+                <w:rStyle w:val="Hyperlink"/>
+                <w:noProof/>
+              </w:rPr>
+              <w:t>Weather delay for weather parameters</w:t>
+            </w:r>
+            <w:r>
+              <w:rPr>
+                <w:noProof/>
+                <w:webHidden/>
+              </w:rPr>
+              <w:tab/>
+            </w:r>
+            <w:r>
+              <w:rPr>
+                <w:noProof/>
+                <w:webHidden/>
+              </w:rPr>
+              <w:fldChar w:fldCharType="begin"/>
+            </w:r>
+            <w:r>
+              <w:rPr>
+                <w:noProof/>
+                <w:webHidden/>
+              </w:rPr>
+              <w:instrText xml:space="preserve"> PAGEREF _Toc213325272 \h </w:instrText>
+            </w:r>
+            <w:r>
+              <w:rPr>
+                <w:noProof/>
+                <w:webHidden/>
+              </w:rPr>
+            </w:r>
+            <w:r>
+              <w:rPr>
+                <w:noProof/>
+                <w:webHidden/>
+              </w:rPr>
+              <w:fldChar w:fldCharType="separate"/>
+            </w:r>
+            <w:r>
+              <w:rPr>
+                <w:noProof/>
+                <w:webHidden/>
+              </w:rPr>
+              <w:t>15</w:t>
+            </w:r>
+            <w:r>
+              <w:rPr>
+                <w:noProof/>
+                <w:webHidden/>
+              </w:rPr>
+              <w:fldChar w:fldCharType="end"/>
+            </w:r>
+          </w:hyperlink>
+        </w:p>
+        <w:p>
+          <w:pPr>
+            <w:pStyle w:val="TOC2"/>
+            <w:tabs>
+              <w:tab w:val="right" w:leader="dot" w:pos="10790"/>
+            </w:tabs>
+            <w:rPr>
+              <w:rFonts w:eastAsiaTheme="minorEastAsia"/>
+              <w:noProof/>
+              <w:sz w:val="24"/>
+            </w:rPr>
+          </w:pPr>
+          <w:hyperlink w:anchor="_Toc213325273" w:history="1">
+            <w:r>
+              <w:rPr>
+                <w:rStyle w:val="Hyperlink"/>
+                <w:noProof/>
+              </w:rPr>
+              <w:t>Random Forest Predictions</w:t>
+            </w:r>
+            <w:r>
+              <w:rPr>
+                <w:noProof/>
+                <w:webHidden/>
+              </w:rPr>
+              <w:tab/>
+            </w:r>
+            <w:r>
+              <w:rPr>
+                <w:noProof/>
+                <w:webHidden/>
+              </w:rPr>
+              <w:fldChar w:fldCharType="begin"/>
+            </w:r>
+            <w:r>
+              <w:rPr>
+                <w:noProof/>
+                <w:webHidden/>
+              </w:rPr>
+              <w:instrText xml:space="preserve"> PAGEREF _Toc213325273 \h </w:instrText>
+            </w:r>
+            <w:r>
+              <w:rPr>
+                <w:noProof/>
+                <w:webHidden/>
+              </w:rPr>
+            </w:r>
+            <w:r>
+              <w:rPr>
+                <w:noProof/>
+                <w:webHidden/>
+              </w:rPr>
+              <w:fldChar w:fldCharType="separate"/>
+            </w:r>
+            <w:r>
+              <w:rPr>
+                <w:noProof/>
+                <w:webHidden/>
+              </w:rPr>
+              <w:t>16</w:t>
+            </w:r>
+            <w:r>
+              <w:rPr>
+                <w:noProof/>
+                <w:webHidden/>
+              </w:rPr>
+              <w:fldChar w:fldCharType="end"/>
+            </w:r>
+          </w:hyperlink>
+        </w:p>
+        <w:p>
+          <w:pPr>
+            <w:pStyle w:val="TOC1"/>
+            <w:tabs>
+              <w:tab w:val="right" w:leader="dot" w:pos="10790"/>
+            </w:tabs>
+            <w:rPr>
+              <w:rFonts w:eastAsiaTheme="minorEastAsia"/>
+              <w:noProof/>
+              <w:sz w:val="24"/>
+            </w:rPr>
+          </w:pPr>
+          <w:hyperlink w:anchor="_Toc213325274" w:history="1">
+            <w:r>
+              <w:rPr>
+                <w:rStyle w:val="Hyperlink"/>
+                <w:noProof/>
+              </w:rPr>
+              <w:t>Conclusion</w:t>
+            </w:r>
+            <w:r>
+              <w:rPr>
+                <w:noProof/>
+                <w:webHidden/>
+              </w:rPr>
+              <w:tab/>
+            </w:r>
+            <w:r>
+              <w:rPr>
+                <w:noProof/>
+                <w:webHidden/>
+              </w:rPr>
+              <w:fldChar w:fldCharType="begin"/>
+            </w:r>
+            <w:r>
+              <w:rPr>
+                <w:noProof/>
+                <w:webHidden/>
+              </w:rPr>
+              <w:instrText xml:space="preserve"> PAGEREF _Toc213325274 \h </w:instrText>
+            </w:r>
+            <w:r>
+              <w:rPr>
+                <w:noProof/>
+                <w:webHidden/>
+              </w:rPr>
+            </w:r>
+            <w:r>
+              <w:rPr>
+                <w:noProof/>
+                <w:webHidden/>
+              </w:rPr>
+              <w:fldChar w:fldCharType="separate"/>
+            </w:r>
+            <w:r>
+              <w:rPr>
+                <w:noProof/>
+                <w:webHidden/>
+              </w:rPr>
+              <w:t>17</w:t>
+            </w:r>
+            <w:r>
+              <w:rPr>
+                <w:noProof/>
+                <w:webHidden/>
+              </w:rPr>
+              <w:fldChar w:fldCharType="end"/>
+            </w:r>
+          </w:hyperlink>
+        </w:p>
+        <w:p>
+          <w:pPr>
+            <w:pStyle w:val="TOC2"/>
+            <w:tabs>
+              <w:tab w:val="right" w:leader="dot" w:pos="10790"/>
+            </w:tabs>
+            <w:rPr>
+              <w:rFonts w:eastAsiaTheme="minorEastAsia"/>
+              <w:noProof/>
+              <w:sz w:val="24"/>
+            </w:rPr>
+          </w:pPr>
+          <w:hyperlink w:anchor="_Toc213325275" w:history="1">
+            <w:r>
+              <w:rPr>
+                <w:rStyle w:val="Hyperlink"/>
+                <w:noProof/>
+              </w:rPr>
+              <w:t>Next steps</w:t>
+            </w:r>
+            <w:r>
+              <w:rPr>
+                <w:noProof/>
+                <w:webHidden/>
+              </w:rPr>
+              <w:tab/>
+            </w:r>
+            <w:r>
+              <w:rPr>
+                <w:noProof/>
+                <w:webHidden/>
+              </w:rPr>
+              <w:fldChar w:fldCharType="begin"/>
+            </w:r>
+            <w:r>
+              <w:rPr>
+                <w:noProof/>
+                <w:webHidden/>
+              </w:rPr>
+              <w:instrText xml:space="preserve"> PAGEREF _Toc213325275 \h </w:instrText>
+            </w:r>
+            <w:r>
+              <w:rPr>
+                <w:noProof/>
+                <w:webHidden/>
+              </w:rPr>
+            </w:r>
+            <w:r>
+              <w:rPr>
+                <w:noProof/>
+                <w:webHidden/>
+              </w:rPr>
+              <w:fldChar w:fldCharType="separate"/>
+            </w:r>
+            <w:r>
+              <w:rPr>
+                <w:noProof/>
+                <w:webHidden/>
+              </w:rPr>
+              <w:t>17</w:t>
+            </w:r>
+            <w:r>
+              <w:rPr>
+                <w:noProof/>
+                <w:webHidden/>
+              </w:rPr>
+              <w:fldChar w:fldCharType="end"/>
+            </w:r>
+          </w:hyperlink>
+        </w:p>
+        <w:p>
+          <w:r>
+            <w:rPr>
+              <w:b/>
+              <w:bCs/>
+              <w:noProof/>
+            </w:rPr>
+            <w:fldChar w:fldCharType="end"/>
+          </w:r>
+        </w:p>
+      </w:sdtContent>
+    </w:sdt>
+    <w:p>
+      <w:pPr>
+        <w:rPr>
+          <w:rFonts w:asciiTheme="majorHAnsi" w:eastAsiaTheme="majorEastAsia" w:hAnsiTheme="majorHAnsi" w:cstheme="majorBidi"/>
+          <w:color w:val="0F4761" w:themeColor="accent1" w:themeShade="BF"/>
+          <w:sz w:val="40"/>
+          <w:szCs w:val="40"/>
+        </w:rPr>
+      </w:pPr>
+      <w:r>
+        <w:br w:type="page"/>
+      </w:r>
+    </w:p>
     <w:p>
       <w:pPr>
         <w:pStyle w:val="Heading1"/>
         <w:jc w:val="both"/>
       </w:pPr>
+      <w:bookmarkStart w:id="1" w:name="_Toc213325257"/>
       <w:r>
         <w:lastRenderedPageBreak/>
         <w:t>Introduction</w:t>
       </w:r>
-    </w:p>
-    <w:p>
-      <w:pPr>
-        <w:jc w:val="both"/>
-      </w:pPr>
-      <w:r>
-        <w:t>For this data analytics project, the goal was to explore and visualize flight delay information for a specific airport of departure. Anchorage, Alaska was chosen as a suitable option—it is a relatively small airport (potentially making it more interesting than a large hub, though this is subjective) and is located in a climate zone with significant weather variability, including frequent storms.</w:t>
+      <w:bookmarkEnd w:id="1"/>
+    </w:p>
+    <w:p>
+      <w:pPr>
+        <w:jc w:val="both"/>
+      </w:pPr>
+      <w:r>
+        <w:t xml:space="preserve">For this data analytics project, the goal was to explore and visualize flight delay information for a specific airport of departure. Anchorage, Alaska was chosen as a suitable option—it is a relatively small airport (potentially making it more interesting than a large hub, though this is subjective) and </w:t>
+      </w:r>
+      <w:proofErr w:type="gramStart"/>
+      <w:r>
+        <w:t>is located in</w:t>
+      </w:r>
+      <w:proofErr w:type="gramEnd"/>
+      <w:r>
+        <w:t xml:space="preserve"> a climate zone with significant weather variability, including frequent storms.</w:t>
       </w:r>
     </w:p>
     <w:p>
@@ -327,7 +1787,15 @@
         <w:t xml:space="preserve">(weather, primarily) </w:t>
       </w:r>
       <w:r>
-        <w:t>in advance to inform passengers about major upcoming delays, cancellations, or diversions. The latter outcome, in particular, presents an interesting target variable for testing machine learning prediction models.</w:t>
+        <w:t>in advance to inform passengers about major upcoming delays, cancellations, or diversions. The latter outcome</w:t>
+      </w:r>
+      <w:proofErr w:type="gramStart"/>
+      <w:r>
+        <w:t>, in particular, presents</w:t>
+      </w:r>
+      <w:proofErr w:type="gramEnd"/>
+      <w:r>
+        <w:t xml:space="preserve"> an interesting target variable for testing machine learning prediction models.</w:t>
       </w:r>
     </w:p>
     <w:p>
@@ -343,19 +1811,23 @@
         <w:pStyle w:val="Heading1"/>
         <w:jc w:val="both"/>
       </w:pPr>
+      <w:bookmarkStart w:id="2" w:name="_Toc213325258"/>
       <w:r>
         <w:lastRenderedPageBreak/>
         <w:t>Methods</w:t>
       </w:r>
+      <w:bookmarkEnd w:id="2"/>
     </w:p>
     <w:p>
       <w:pPr>
         <w:pStyle w:val="Heading2"/>
         <w:jc w:val="both"/>
       </w:pPr>
+      <w:bookmarkStart w:id="3" w:name="_Toc213325259"/>
       <w:r>
         <w:t>Data Sources</w:t>
       </w:r>
+      <w:bookmarkEnd w:id="3"/>
     </w:p>
     <w:p>
       <w:pPr>
@@ -391,12 +1863,14 @@
         <w:pStyle w:val="Heading2"/>
         <w:jc w:val="both"/>
       </w:pPr>
+      <w:bookmarkStart w:id="4" w:name="_Toc213325260"/>
       <w:r>
         <w:t>Data Cleaning</w:t>
       </w:r>
       <w:r>
         <w:t xml:space="preserve"> &amp; Preparation</w:t>
       </w:r>
+      <w:bookmarkEnd w:id="4"/>
     </w:p>
     <w:p>
       <w:pPr>
@@ -515,15 +1989,31 @@
     </w:p>
     <w:p>
       <w:pPr>
+        <w:rPr>
+          <w:rFonts w:asciiTheme="majorHAnsi" w:eastAsiaTheme="majorEastAsia" w:hAnsiTheme="majorHAnsi" w:cstheme="majorBidi"/>
+          <w:color w:val="0F4761" w:themeColor="accent1" w:themeShade="BF"/>
+          <w:sz w:val="32"/>
+          <w:szCs w:val="32"/>
+        </w:rPr>
+      </w:pPr>
+      <w:r>
+        <w:br w:type="page"/>
+      </w:r>
+    </w:p>
+    <w:p>
+      <w:pPr>
         <w:pStyle w:val="Heading2"/>
         <w:jc w:val="both"/>
       </w:pPr>
-      <w:r>
+      <w:bookmarkStart w:id="5" w:name="_Toc213325261"/>
+      <w:r>
+        <w:lastRenderedPageBreak/>
         <w:t>Random Forest</w:t>
       </w:r>
       <w:r>
         <w:t xml:space="preserve"> Predictions</w:t>
       </w:r>
+      <w:bookmarkEnd w:id="5"/>
     </w:p>
     <w:p>
       <w:pPr>
@@ -799,31 +2289,37 @@
         <w:pStyle w:val="Heading1"/>
         <w:jc w:val="both"/>
       </w:pPr>
+      <w:bookmarkStart w:id="6" w:name="_Toc213325262"/>
       <w:r>
         <w:lastRenderedPageBreak/>
         <w:t>Results</w:t>
       </w:r>
+      <w:bookmarkEnd w:id="6"/>
     </w:p>
     <w:p>
       <w:pPr>
         <w:pStyle w:val="Heading2"/>
         <w:jc w:val="both"/>
       </w:pPr>
+      <w:bookmarkStart w:id="7" w:name="_Toc213325263"/>
       <w:r>
         <w:t>Data Analysis</w:t>
       </w:r>
+      <w:bookmarkEnd w:id="7"/>
     </w:p>
     <w:p>
       <w:pPr>
         <w:pStyle w:val="Heading3"/>
       </w:pPr>
+      <w:bookmarkStart w:id="8" w:name="_Toc213325264"/>
       <w:r>
         <w:t>Airline Performance Comparison</w:t>
       </w:r>
-    </w:p>
-    <w:p>
-      <w:pPr>
-        <w:jc w:val="both"/>
+      <w:bookmarkEnd w:id="8"/>
+    </w:p>
+    <w:p>
+      <w:pPr>
+        <w:jc w:val="center"/>
       </w:pPr>
       <w:r>
         <w:rPr>
@@ -847,7 +2343,7 @@
                     </pic:cNvPicPr>
                   </pic:nvPicPr>
                   <pic:blipFill>
-                    <a:blip r:embed="rId6">
+                    <a:blip r:embed="rId9">
                       <a:extLst>
                         <a:ext uri="{28A0092B-C50C-407E-A947-70E740481C1C}">
                           <a14:useLocalDpi xmlns:a14="http://schemas.microsoft.com/office/drawing/2010/main" val="0"/>
@@ -904,21 +2400,23 @@
       <w:pPr>
         <w:pStyle w:val="Heading3"/>
       </w:pPr>
+      <w:bookmarkStart w:id="9" w:name="_Toc213325265"/>
       <w:r>
         <w:lastRenderedPageBreak/>
         <w:t>Critical Delay distributions</w:t>
       </w:r>
-    </w:p>
-    <w:p>
-      <w:pPr>
-        <w:jc w:val="both"/>
+      <w:bookmarkEnd w:id="9"/>
+    </w:p>
+    <w:p>
+      <w:pPr>
+        <w:jc w:val="center"/>
       </w:pPr>
       <w:r>
         <w:rPr>
           <w:noProof/>
         </w:rPr>
         <w:drawing>
-          <wp:inline distT="0" distB="0" distL="0" distR="0" wp14:anchorId="3E5AA47F" wp14:editId="28EA6248">
+          <wp:inline distT="0" distB="0" distL="0" distR="0" wp14:anchorId="3E5AA47F" wp14:editId="6DB5A983">
             <wp:extent cx="5943600" cy="4439920"/>
             <wp:effectExtent l="0" t="0" r="0" b="0"/>
             <wp:docPr id="886438602" name="Picture 2" descr="A graph of different colored bars&#10;&#10;AI-generated content may be incorrect."/>
@@ -935,7 +2433,7 @@
                     </pic:cNvPicPr>
                   </pic:nvPicPr>
                   <pic:blipFill>
-                    <a:blip r:embed="rId7" cstate="print">
+                    <a:blip r:embed="rId10" cstate="print">
                       <a:extLst>
                         <a:ext uri="{28A0092B-C50C-407E-A947-70E740481C1C}">
                           <a14:useLocalDpi xmlns:a14="http://schemas.microsoft.com/office/drawing/2010/main" val="0"/>
@@ -1005,6 +2503,7 @@
       <w:pPr>
         <w:jc w:val="both"/>
       </w:pPr>
+      <w:bookmarkStart w:id="10" w:name="_Toc213325266"/>
       <w:r>
         <w:rPr>
           <w:rStyle w:val="Heading3Char"/>
@@ -1012,6 +2511,7 @@
         <w:lastRenderedPageBreak/>
         <w:t>Delays over time</w:t>
       </w:r>
+      <w:bookmarkEnd w:id="10"/>
     </w:p>
     <w:p>
       <w:pPr>
@@ -1022,7 +2522,7 @@
           <w:noProof/>
         </w:rPr>
         <w:drawing>
-          <wp:inline distT="0" distB="0" distL="0" distR="0" wp14:anchorId="41A7112B" wp14:editId="254CB61C">
+          <wp:inline distT="0" distB="0" distL="0" distR="0" wp14:anchorId="41A7112B" wp14:editId="7512CFAA">
             <wp:extent cx="5943600" cy="3175000"/>
             <wp:effectExtent l="0" t="0" r="0" b="6350"/>
             <wp:docPr id="1243567554" name="Picture 3" descr="A graph of a graph of a graph of a graph of a graph of a graph of a graph of a graph of a graph of a graph of a graph of a graph of a graph of&#10;&#10;AI-generated content may be incorrect."/>
@@ -1039,7 +2539,7 @@
                     </pic:cNvPicPr>
                   </pic:nvPicPr>
                   <pic:blipFill>
-                    <a:blip r:embed="rId8" cstate="print">
+                    <a:blip r:embed="rId11" cstate="print">
                       <a:extLst>
                         <a:ext uri="{28A0092B-C50C-407E-A947-70E740481C1C}">
                           <a14:useLocalDpi xmlns:a14="http://schemas.microsoft.com/office/drawing/2010/main" val="0"/>
@@ -1084,6 +2584,9 @@
         <w:jc w:val="center"/>
       </w:pPr>
       <w:r>
+        <w:rPr>
+          <w:noProof/>
+        </w:rPr>
         <w:drawing>
           <wp:inline distT="0" distB="0" distL="0" distR="0" wp14:anchorId="448FD06F" wp14:editId="23E56CDB">
             <wp:extent cx="2743200" cy="1182324"/>
@@ -1100,7 +2603,7 @@
                     <pic:cNvPicPr/>
                   </pic:nvPicPr>
                   <pic:blipFill>
-                    <a:blip r:embed="rId9"/>
+                    <a:blip r:embed="rId12"/>
                     <a:stretch>
                       <a:fillRect/>
                     </a:stretch>
@@ -1313,21 +2816,23 @@
       <w:pPr>
         <w:pStyle w:val="Heading3"/>
       </w:pPr>
+      <w:bookmarkStart w:id="11" w:name="_Toc213325267"/>
       <w:r>
         <w:lastRenderedPageBreak/>
         <w:t>Average critical delay duration over time</w:t>
       </w:r>
-    </w:p>
-    <w:p>
-      <w:pPr>
-        <w:jc w:val="both"/>
+      <w:bookmarkEnd w:id="11"/>
+    </w:p>
+    <w:p>
+      <w:pPr>
+        <w:jc w:val="center"/>
       </w:pPr>
       <w:r>
         <w:rPr>
           <w:noProof/>
         </w:rPr>
         <w:drawing>
-          <wp:inline distT="0" distB="0" distL="0" distR="0" wp14:anchorId="26E7C742" wp14:editId="5D961487">
+          <wp:inline distT="0" distB="0" distL="0" distR="0" wp14:anchorId="26E7C742" wp14:editId="3F9292B4">
             <wp:extent cx="5943600" cy="1816100"/>
             <wp:effectExtent l="0" t="0" r="0" b="0"/>
             <wp:docPr id="1162959616" name="Picture 4" descr="A graph showing a number of data&#10;&#10;AI-generated content may be incorrect."/>
@@ -1344,7 +2849,7 @@
                     </pic:cNvPicPr>
                   </pic:nvPicPr>
                   <pic:blipFill>
-                    <a:blip r:embed="rId10" cstate="print">
+                    <a:blip r:embed="rId13" cstate="print">
                       <a:extLst>
                         <a:ext uri="{28A0092B-C50C-407E-A947-70E740481C1C}">
                           <a14:useLocalDpi xmlns:a14="http://schemas.microsoft.com/office/drawing/2010/main" val="0"/>
@@ -1405,6 +2910,9 @@
         <w:jc w:val="center"/>
       </w:pPr>
       <w:r>
+        <w:rPr>
+          <w:noProof/>
+        </w:rPr>
         <w:drawing>
           <wp:inline distT="0" distB="0" distL="0" distR="0" wp14:anchorId="4026A7A0" wp14:editId="23F06FD2">
             <wp:extent cx="2161309" cy="1920659"/>
@@ -1421,7 +2929,7 @@
                     <pic:cNvPicPr/>
                   </pic:nvPicPr>
                   <pic:blipFill>
-                    <a:blip r:embed="rId11"/>
+                    <a:blip r:embed="rId14"/>
                     <a:stretch>
                       <a:fillRect/>
                     </a:stretch>
@@ -1464,19 +2972,24 @@
       <w:pPr>
         <w:pStyle w:val="Heading3"/>
       </w:pPr>
+      <w:bookmarkStart w:id="12" w:name="_Toc213325268"/>
       <w:r>
         <w:lastRenderedPageBreak/>
         <w:t>Critical delays by destination</w:t>
       </w:r>
+      <w:bookmarkEnd w:id="12"/>
     </w:p>
     <w:p/>
     <w:p>
+      <w:pPr>
+        <w:jc w:val="center"/>
+      </w:pPr>
       <w:r>
         <w:rPr>
           <w:noProof/>
         </w:rPr>
         <w:drawing>
-          <wp:inline distT="0" distB="0" distL="0" distR="0" wp14:anchorId="188CAB93" wp14:editId="5A0E7284">
+          <wp:inline distT="0" distB="0" distL="0" distR="0" wp14:anchorId="188CAB93" wp14:editId="2201F14B">
             <wp:extent cx="5943600" cy="2248535"/>
             <wp:effectExtent l="0" t="0" r="0" b="0"/>
             <wp:docPr id="518189627" name="Picture 12"/>
@@ -1493,7 +3006,7 @@
                     </pic:cNvPicPr>
                   </pic:nvPicPr>
                   <pic:blipFill>
-                    <a:blip r:embed="rId12" cstate="print">
+                    <a:blip r:embed="rId15" cstate="print">
                       <a:extLst>
                         <a:ext uri="{28A0092B-C50C-407E-A947-70E740481C1C}">
                           <a14:useLocalDpi xmlns:a14="http://schemas.microsoft.com/office/drawing/2010/main" val="0"/>
@@ -1542,18 +3055,23 @@
       <w:pPr>
         <w:pStyle w:val="Heading3"/>
       </w:pPr>
+      <w:bookmarkStart w:id="13" w:name="_Toc213325269"/>
       <w:r>
         <w:lastRenderedPageBreak/>
         <w:t>Average delays by departure timing</w:t>
       </w:r>
-    </w:p>
-    <w:p>
+      <w:bookmarkEnd w:id="13"/>
+    </w:p>
+    <w:p>
+      <w:pPr>
+        <w:jc w:val="center"/>
+      </w:pPr>
       <w:r>
         <w:rPr>
           <w:noProof/>
         </w:rPr>
         <w:drawing>
-          <wp:inline distT="0" distB="0" distL="0" distR="0" wp14:anchorId="72AA94D3" wp14:editId="078A560F">
+          <wp:inline distT="0" distB="0" distL="0" distR="0" wp14:anchorId="72AA94D3" wp14:editId="119BD332">
             <wp:extent cx="5943600" cy="3683635"/>
             <wp:effectExtent l="0" t="0" r="0" b="0"/>
             <wp:docPr id="1704235611" name="Picture 6" descr="A group of green and blue graphs&#10;&#10;AI-generated content may be incorrect."/>
@@ -1570,7 +3088,7 @@
                     </pic:cNvPicPr>
                   </pic:nvPicPr>
                   <pic:blipFill>
-                    <a:blip r:embed="rId13" cstate="print">
+                    <a:blip r:embed="rId16" cstate="print">
                       <a:extLst>
                         <a:ext uri="{28A0092B-C50C-407E-A947-70E740481C1C}">
                           <a14:useLocalDpi xmlns:a14="http://schemas.microsoft.com/office/drawing/2010/main" val="0"/>
@@ -1673,12 +3191,17 @@
       <w:pPr>
         <w:pStyle w:val="Heading3"/>
       </w:pPr>
+      <w:bookmarkStart w:id="14" w:name="_Toc213325270"/>
       <w:r>
         <w:lastRenderedPageBreak/>
         <w:t>Non-weather heatmap</w:t>
       </w:r>
-    </w:p>
-    <w:p>
+      <w:bookmarkEnd w:id="14"/>
+    </w:p>
+    <w:p>
+      <w:pPr>
+        <w:jc w:val="center"/>
+      </w:pPr>
       <w:r>
         <w:rPr>
           <w:noProof/>
@@ -1701,7 +3224,7 @@
                     </pic:cNvPicPr>
                   </pic:nvPicPr>
                   <pic:blipFill>
-                    <a:blip r:embed="rId14">
+                    <a:blip r:embed="rId17">
                       <a:extLst>
                         <a:ext uri="{28A0092B-C50C-407E-A947-70E740481C1C}">
                           <a14:useLocalDpi xmlns:a14="http://schemas.microsoft.com/office/drawing/2010/main" val="0"/>
@@ -1742,12 +3265,17 @@
       <w:pPr>
         <w:pStyle w:val="Heading3"/>
       </w:pPr>
+      <w:bookmarkStart w:id="15" w:name="_Toc213325271"/>
       <w:r>
         <w:lastRenderedPageBreak/>
         <w:t>Weather heatmap</w:t>
       </w:r>
-    </w:p>
-    <w:p>
+      <w:bookmarkEnd w:id="15"/>
+    </w:p>
+    <w:p>
+      <w:pPr>
+        <w:jc w:val="center"/>
+      </w:pPr>
       <w:r>
         <w:rPr>
           <w:noProof/>
@@ -1770,7 +3298,7 @@
                     </pic:cNvPicPr>
                   </pic:nvPicPr>
                   <pic:blipFill>
-                    <a:blip r:embed="rId15">
+                    <a:blip r:embed="rId18">
                       <a:extLst>
                         <a:ext uri="{28A0092B-C50C-407E-A947-70E740481C1C}">
                           <a14:useLocalDpi xmlns:a14="http://schemas.microsoft.com/office/drawing/2010/main" val="0"/>
@@ -1820,10 +3348,12 @@
       <w:pPr>
         <w:pStyle w:val="Heading3"/>
       </w:pPr>
+      <w:bookmarkStart w:id="16" w:name="_Toc213325272"/>
       <w:r>
         <w:lastRenderedPageBreak/>
         <w:t>Weather delay for weather parameters</w:t>
       </w:r>
+      <w:bookmarkEnd w:id="16"/>
     </w:p>
     <w:p>
       <w:pPr>
@@ -1851,7 +3381,7 @@
                     </pic:cNvPicPr>
                   </pic:nvPicPr>
                   <pic:blipFill>
-                    <a:blip r:embed="rId16" cstate="print">
+                    <a:blip r:embed="rId19" cstate="print">
                       <a:extLst>
                         <a:ext uri="{28A0092B-C50C-407E-A947-70E740481C1C}">
                           <a14:useLocalDpi xmlns:a14="http://schemas.microsoft.com/office/drawing/2010/main" val="0"/>
@@ -1885,7 +3415,15 @@
     </w:p>
     <w:p>
       <w:r>
-        <w:t>When examining non-zero weather delays against various origin and destination weather parameters, the data appears quite chaotic or random. It almost seems as though weather is not a strong predictor of weather-related delays — or perhaps the chosen weather parameters were not the most optimal. However, a subtle pattern emerges in that the origin and destination weather delay distributions are notably similar to one another.</w:t>
+        <w:t xml:space="preserve">When examining non-zero weather delays against various origin and destination weather parameters, the data appears quite chaotic or random. It almost seems as though weather is not a strong predictor of weather-related delays — or perhaps the chosen weather parameters were not the most optimal. However, a subtle pattern emerges in that the origin and destination weather delay distributions are notably </w:t>
+      </w:r>
+      <w:proofErr w:type="gramStart"/>
+      <w:r>
+        <w:t>similar to</w:t>
+      </w:r>
+      <w:proofErr w:type="gramEnd"/>
+      <w:r>
+        <w:t xml:space="preserve"> one another.</w:t>
       </w:r>
     </w:p>
     <w:p/>
@@ -1907,6 +3445,7 @@
         <w:pStyle w:val="Heading2"/>
         <w:jc w:val="both"/>
       </w:pPr>
+      <w:bookmarkStart w:id="17" w:name="_Toc213325273"/>
       <w:r>
         <w:lastRenderedPageBreak/>
         <w:t>Random Forest</w:t>
@@ -1914,6 +3453,7 @@
       <w:r>
         <w:t xml:space="preserve"> Predictions</w:t>
       </w:r>
+      <w:bookmarkEnd w:id="17"/>
     </w:p>
     <w:p>
       <w:pPr>
@@ -1987,6 +3527,9 @@
         <w:jc w:val="center"/>
       </w:pPr>
       <w:r>
+        <w:rPr>
+          <w:noProof/>
+        </w:rPr>
         <w:drawing>
           <wp:inline distT="0" distB="0" distL="0" distR="0" wp14:anchorId="2B25F032" wp14:editId="3823E73D">
             <wp:extent cx="5943600" cy="517525"/>
@@ -2003,7 +3546,7 @@
                     <pic:cNvPicPr/>
                   </pic:nvPicPr>
                   <pic:blipFill>
-                    <a:blip r:embed="rId17"/>
+                    <a:blip r:embed="rId20"/>
                     <a:stretch>
                       <a:fillRect/>
                     </a:stretch>
@@ -2045,9 +3588,12 @@
       <w:pPr>
         <w:pStyle w:val="ListParagraph"/>
         <w:ind w:left="0"/>
-        <w:jc w:val="both"/>
-      </w:pPr>
-      <w:r>
+        <w:jc w:val="center"/>
+      </w:pPr>
+      <w:r>
+        <w:rPr>
+          <w:noProof/>
+        </w:rPr>
         <w:drawing>
           <wp:inline distT="0" distB="0" distL="0" distR="0" wp14:anchorId="14956D61" wp14:editId="6A86CCA9">
             <wp:extent cx="5943600" cy="501015"/>
@@ -2064,7 +3610,7 @@
                     <pic:cNvPicPr/>
                   </pic:nvPicPr>
                   <pic:blipFill>
-                    <a:blip r:embed="rId18"/>
+                    <a:blip r:embed="rId21"/>
                     <a:stretch>
                       <a:fillRect/>
                     </a:stretch>
@@ -2134,10 +3680,12 @@
         <w:pStyle w:val="Heading1"/>
         <w:jc w:val="both"/>
       </w:pPr>
+      <w:bookmarkStart w:id="18" w:name="_Toc213325274"/>
       <w:r>
         <w:lastRenderedPageBreak/>
         <w:t>Conclusion</w:t>
       </w:r>
+      <w:bookmarkEnd w:id="18"/>
     </w:p>
     <w:p>
       <w:r>
@@ -2184,12 +3732,13 @@
     </w:p>
     <w:p>
       <w:pPr>
-        <w:pStyle w:val="Heading1"/>
-        <w:jc w:val="both"/>
-      </w:pPr>
+        <w:pStyle w:val="Heading2"/>
+      </w:pPr>
+      <w:bookmarkStart w:id="19" w:name="_Toc213325275"/>
       <w:r>
         <w:t>Next steps</w:t>
       </w:r>
+      <w:bookmarkEnd w:id="19"/>
     </w:p>
     <w:p>
       <w:pPr>
@@ -2208,10 +3757,6 @@
         </w:numPr>
       </w:pPr>
       <w:r>
-        <w:rPr>
-          <w:b/>
-          <w:bCs/>
-        </w:rPr>
         <w:t xml:space="preserve">Enhance </w:t>
       </w:r>
       <w:r>
@@ -2327,7 +3872,6 @@
         </w:numPr>
       </w:pPr>
       <w:r>
-        <w:lastRenderedPageBreak/>
         <w:t>Incorporate real-time external data sources, such as automated news monitoring tools, to detect events with potential flight disruption impacts — for example, volcanic eruptions, severe storms, earthquakes, protests, or security incidents.</w:t>
       </w:r>
     </w:p>
@@ -2343,29 +3887,119 @@
         <w:t>Reassess the 60-minute threshold for defining critical delays. This arbitrary cutoff could be adjusted to align with regulatory standards or specific operational needs, though doing so would impact all downstream analyses.</w:t>
       </w:r>
     </w:p>
-    <w:p>
-      <w:pPr>
-        <w:jc w:val="both"/>
-      </w:pPr>
-    </w:p>
-    <w:p>
-      <w:pPr>
-        <w:jc w:val="both"/>
-      </w:pPr>
-    </w:p>
-    <w:p>
-      <w:pPr>
-        <w:jc w:val="both"/>
-      </w:pPr>
-    </w:p>
     <w:sectPr>
+      <w:footerReference w:type="default" r:id="rId22"/>
       <w:pgSz w:w="12240" w:h="15840"/>
-      <w:pgMar w:top="1440" w:right="1440" w:bottom="1440" w:left="1440" w:header="720" w:footer="720" w:gutter="0"/>
+      <w:pgMar w:top="720" w:right="720" w:bottom="720" w:left="720" w:header="720" w:footer="720" w:gutter="0"/>
       <w:cols w:space="720"/>
+      <w:titlePg/>
       <w:docGrid w:linePitch="360"/>
     </w:sectPr>
   </w:body>
 </w:document>
+</file>
+
+<file path=word/endnotes.xml><?xml version="1.0" encoding="utf-8"?>
+<w:endnotes xmlns:wpc="http://schemas.microsoft.com/office/word/2010/wordprocessingCanvas" xmlns:cx="http://schemas.microsoft.com/office/drawing/2014/chartex" xmlns:cx1="http://schemas.microsoft.com/office/drawing/2015/9/8/chartex" xmlns:cx2="http://schemas.microsoft.com/office/drawing/2015/10/21/chartex" xmlns:cx3="http://schemas.microsoft.com/office/drawing/2016/5/9/chartex" xmlns:cx4="http://schemas.microsoft.com/office/drawing/2016/5/10/chartex" xmlns:cx5="http://schemas.microsoft.com/office/drawing/2016/5/11/chartex" xmlns:cx6="http://schemas.microsoft.com/office/drawing/2016/5/12/chartex" xmlns:cx7="http://schemas.microsoft.com/office/drawing/2016/5/13/chartex" xmlns:cx8="http://schemas.microsoft.com/office/drawing/2016/5/14/chartex" xmlns:mc="http://schemas.openxmlformats.org/markup-compatibility/2006" xmlns:aink="http://schemas.microsoft.com/office/drawing/2016/ink" xmlns:am3d="http://schemas.microsoft.com/office/drawing/2017/model3d" xmlns:o="urn:schemas-microsoft-com:office:office" xmlns:oel="http://schemas.microsoft.com/office/2019/extlst" xmlns:r="http://schemas.openxmlformats.org/officeDocument/2006/relationships" xmlns:m="http://schemas.openxmlformats.org/officeDocument/2006/math" xmlns:v="urn:schemas-microsoft-com:vml" xmlns:wp14="http://schemas.microsoft.com/office/word/2010/wordprocessingDrawing" xmlns:wp="http://schemas.openxmlformats.org/drawingml/2006/wordprocessingDrawing" xmlns:w10="urn:schemas-microsoft-com:office:word" xmlns:w="http://schemas.openxmlformats.org/wordprocessingml/2006/main" xmlns:w14="http://schemas.microsoft.com/office/word/2010/wordml" xmlns:w15="http://schemas.microsoft.com/office/word/2012/wordml" xmlns:w16cex="http://schemas.microsoft.com/office/word/2018/wordml/cex" xmlns:w16cid="http://schemas.microsoft.com/office/word/2016/wordml/cid" xmlns:w16="http://schemas.microsoft.com/office/word/2018/wordml" xmlns:w16du="http://schemas.microsoft.com/office/word/2023/wordml/word16du" xmlns:w16sdtdh="http://schemas.microsoft.com/office/word/2020/wordml/sdtdatahash" xmlns:w16sdtfl="http://schemas.microsoft.com/office/word/2024/wordml/sdtformatlock" xmlns:w16se="http://schemas.microsoft.com/office/word/2015/wordml/symex" xmlns:wpg="http://schemas.microsoft.com/office/word/2010/wordprocessingGroup" xmlns:wpi="http://schemas.microsoft.com/office/word/2010/wordprocessingInk" xmlns:wne="http://schemas.microsoft.com/office/word/2006/wordml" xmlns:wps="http://schemas.microsoft.com/office/word/2010/wordprocessingShape" mc:Ignorable="w14 w15 w16se w16cid w16 w16cex w16sdtdh w16sdtfl w16du wp14">
+  <w:endnote w:type="separator" w:id="-1">
+    <w:p>
+      <w:pPr>
+        <w:spacing w:after="0" w:line="240" w:lineRule="auto"/>
+      </w:pPr>
+      <w:r>
+        <w:separator/>
+      </w:r>
+    </w:p>
+  </w:endnote>
+  <w:endnote w:type="continuationSeparator" w:id="0">
+    <w:p>
+      <w:pPr>
+        <w:spacing w:after="0" w:line="240" w:lineRule="auto"/>
+      </w:pPr>
+      <w:r>
+        <w:continuationSeparator/>
+      </w:r>
+    </w:p>
+  </w:endnote>
+</w:endnotes>
+</file>
+
+<file path=word/footer1.xml><?xml version="1.0" encoding="utf-8"?>
+<w:ftr xmlns:wpc="http://schemas.microsoft.com/office/word/2010/wordprocessingCanvas" xmlns:cx="http://schemas.microsoft.com/office/drawing/2014/chartex" xmlns:cx1="http://schemas.microsoft.com/office/drawing/2015/9/8/chartex" xmlns:cx2="http://schemas.microsoft.com/office/drawing/2015/10/21/chartex" xmlns:cx3="http://schemas.microsoft.com/office/drawing/2016/5/9/chartex" xmlns:cx4="http://schemas.microsoft.com/office/drawing/2016/5/10/chartex" xmlns:cx5="http://schemas.microsoft.com/office/drawing/2016/5/11/chartex" xmlns:cx6="http://schemas.microsoft.com/office/drawing/2016/5/12/chartex" xmlns:cx7="http://schemas.microsoft.com/office/drawing/2016/5/13/chartex" xmlns:cx8="http://schemas.microsoft.com/office/drawing/2016/5/14/chartex" xmlns:mc="http://schemas.openxmlformats.org/markup-compatibility/2006" xmlns:aink="http://schemas.microsoft.com/office/drawing/2016/ink" xmlns:am3d="http://schemas.microsoft.com/office/drawing/2017/model3d" xmlns:o="urn:schemas-microsoft-com:office:office" xmlns:oel="http://schemas.microsoft.com/office/2019/extlst" xmlns:r="http://schemas.openxmlformats.org/officeDocument/2006/relationships" xmlns:m="http://schemas.openxmlformats.org/officeDocument/2006/math" xmlns:v="urn:schemas-microsoft-com:vml" xmlns:wp14="http://schemas.microsoft.com/office/word/2010/wordprocessingDrawing" xmlns:wp="http://schemas.openxmlformats.org/drawingml/2006/wordprocessingDrawing" xmlns:w10="urn:schemas-microsoft-com:office:word" xmlns:w="http://schemas.openxmlformats.org/wordprocessingml/2006/main" xmlns:w14="http://schemas.microsoft.com/office/word/2010/wordml" xmlns:w15="http://schemas.microsoft.com/office/word/2012/wordml" xmlns:w16cex="http://schemas.microsoft.com/office/word/2018/wordml/cex" xmlns:w16cid="http://schemas.microsoft.com/office/word/2016/wordml/cid" xmlns:w16="http://schemas.microsoft.com/office/word/2018/wordml" xmlns:w16du="http://schemas.microsoft.com/office/word/2023/wordml/word16du" xmlns:w16sdtdh="http://schemas.microsoft.com/office/word/2020/wordml/sdtdatahash" xmlns:w16sdtfl="http://schemas.microsoft.com/office/word/2024/wordml/sdtformatlock" xmlns:w16se="http://schemas.microsoft.com/office/word/2015/wordml/symex" xmlns:wpg="http://schemas.microsoft.com/office/word/2010/wordprocessingGroup" xmlns:wpi="http://schemas.microsoft.com/office/word/2010/wordprocessingInk" xmlns:wne="http://schemas.microsoft.com/office/word/2006/wordml" xmlns:wps="http://schemas.microsoft.com/office/word/2010/wordprocessingShape" mc:Ignorable="w14 w15 w16se w16cid w16 w16cex w16sdtdh w16sdtfl w16du wp14">
+  <w:sdt>
+    <w:sdtPr>
+      <w:id w:val="-1382856351"/>
+      <w:docPartObj>
+        <w:docPartGallery w:val="Page Numbers (Bottom of Page)"/>
+        <w:docPartUnique/>
+      </w:docPartObj>
+    </w:sdtPr>
+    <w:sdtEndPr>
+      <w:rPr>
+        <w:noProof/>
+      </w:rPr>
+    </w:sdtEndPr>
+    <w:sdtContent>
+      <w:p>
+        <w:pPr>
+          <w:pStyle w:val="Footer"/>
+          <w:jc w:val="right"/>
+        </w:pPr>
+        <w:r>
+          <w:fldChar w:fldCharType="begin"/>
+        </w:r>
+        <w:r>
+          <w:instrText xml:space="preserve"> PAGE   \* MERGEFORMAT </w:instrText>
+        </w:r>
+        <w:r>
+          <w:fldChar w:fldCharType="separate"/>
+        </w:r>
+        <w:r>
+          <w:rPr>
+            <w:noProof/>
+          </w:rPr>
+          <w:t>2</w:t>
+        </w:r>
+        <w:r>
+          <w:rPr>
+            <w:noProof/>
+          </w:rPr>
+          <w:fldChar w:fldCharType="end"/>
+        </w:r>
+      </w:p>
+    </w:sdtContent>
+  </w:sdt>
+  <w:p>
+    <w:pPr>
+      <w:pStyle w:val="Footer"/>
+    </w:pPr>
+  </w:p>
+</w:ftr>
+</file>
+
+<file path=word/footnotes.xml><?xml version="1.0" encoding="utf-8"?>
+<w:footnotes xmlns:wpc="http://schemas.microsoft.com/office/word/2010/wordprocessingCanvas" xmlns:cx="http://schemas.microsoft.com/office/drawing/2014/chartex" xmlns:cx1="http://schemas.microsoft.com/office/drawing/2015/9/8/chartex" xmlns:cx2="http://schemas.microsoft.com/office/drawing/2015/10/21/chartex" xmlns:cx3="http://schemas.microsoft.com/office/drawing/2016/5/9/chartex" xmlns:cx4="http://schemas.microsoft.com/office/drawing/2016/5/10/chartex" xmlns:cx5="http://schemas.microsoft.com/office/drawing/2016/5/11/chartex" xmlns:cx6="http://schemas.microsoft.com/office/drawing/2016/5/12/chartex" xmlns:cx7="http://schemas.microsoft.com/office/drawing/2016/5/13/chartex" xmlns:cx8="http://schemas.microsoft.com/office/drawing/2016/5/14/chartex" xmlns:mc="http://schemas.openxmlformats.org/markup-compatibility/2006" xmlns:aink="http://schemas.microsoft.com/office/drawing/2016/ink" xmlns:am3d="http://schemas.microsoft.com/office/drawing/2017/model3d" xmlns:o="urn:schemas-microsoft-com:office:office" xmlns:oel="http://schemas.microsoft.com/office/2019/extlst" xmlns:r="http://schemas.openxmlformats.org/officeDocument/2006/relationships" xmlns:m="http://schemas.openxmlformats.org/officeDocument/2006/math" xmlns:v="urn:schemas-microsoft-com:vml" xmlns:wp14="http://schemas.microsoft.com/office/word/2010/wordprocessingDrawing" xmlns:wp="http://schemas.openxmlformats.org/drawingml/2006/wordprocessingDrawing" xmlns:w10="urn:schemas-microsoft-com:office:word" xmlns:w="http://schemas.openxmlformats.org/wordprocessingml/2006/main" xmlns:w14="http://schemas.microsoft.com/office/word/2010/wordml" xmlns:w15="http://schemas.microsoft.com/office/word/2012/wordml" xmlns:w16cex="http://schemas.microsoft.com/office/word/2018/wordml/cex" xmlns:w16cid="http://schemas.microsoft.com/office/word/2016/wordml/cid" xmlns:w16="http://schemas.microsoft.com/office/word/2018/wordml" xmlns:w16du="http://schemas.microsoft.com/office/word/2023/wordml/word16du" xmlns:w16sdtdh="http://schemas.microsoft.com/office/word/2020/wordml/sdtdatahash" xmlns:w16sdtfl="http://schemas.microsoft.com/office/word/2024/wordml/sdtformatlock" xmlns:w16se="http://schemas.microsoft.com/office/word/2015/wordml/symex" xmlns:wpg="http://schemas.microsoft.com/office/word/2010/wordprocessingGroup" xmlns:wpi="http://schemas.microsoft.com/office/word/2010/wordprocessingInk" xmlns:wne="http://schemas.microsoft.com/office/word/2006/wordml" xmlns:wps="http://schemas.microsoft.com/office/word/2010/wordprocessingShape" mc:Ignorable="w14 w15 w16se w16cid w16 w16cex w16sdtdh w16sdtfl w16du wp14">
+  <w:footnote w:type="separator" w:id="-1">
+    <w:p>
+      <w:pPr>
+        <w:spacing w:after="0" w:line="240" w:lineRule="auto"/>
+      </w:pPr>
+      <w:r>
+        <w:separator/>
+      </w:r>
+    </w:p>
+  </w:footnote>
+  <w:footnote w:type="continuationSeparator" w:id="0">
+    <w:p>
+      <w:pPr>
+        <w:spacing w:after="0" w:line="240" w:lineRule="auto"/>
+      </w:pPr>
+      <w:r>
+        <w:continuationSeparator/>
+      </w:r>
+    </w:p>
+  </w:footnote>
+</w:footnotes>
 </file>
 
 <file path=word/numbering.xml><?xml version="1.0" encoding="utf-8"?>
@@ -5576,6 +7210,7 @@
   <w:style w:type="character" w:default="1" w:styleId="DefaultParagraphFont">
     <w:name w:val="Default Paragraph Font"/>
     <w:uiPriority w:val="1"/>
+    <w:semiHidden/>
     <w:unhideWhenUsed/>
   </w:style>
   <w:style w:type="table" w:default="1" w:styleId="TableNormal">
@@ -5910,6 +7545,113 @@
       <w:shd w:val="clear" w:color="auto" w:fill="E1DFDD"/>
     </w:rPr>
   </w:style>
+  <w:style w:type="paragraph" w:styleId="Header">
+    <w:name w:val="header"/>
+    <w:basedOn w:val="Normal"/>
+    <w:link w:val="HeaderChar"/>
+    <w:uiPriority w:val="99"/>
+    <w:unhideWhenUsed/>
+    <w:rsid w:val="000244AA"/>
+    <w:pPr>
+      <w:tabs>
+        <w:tab w:val="center" w:pos="4680"/>
+        <w:tab w:val="right" w:pos="9360"/>
+      </w:tabs>
+      <w:spacing w:after="0" w:line="240" w:lineRule="auto"/>
+    </w:pPr>
+  </w:style>
+  <w:style w:type="character" w:customStyle="1" w:styleId="HeaderChar">
+    <w:name w:val="Header Char"/>
+    <w:basedOn w:val="DefaultParagraphFont"/>
+    <w:link w:val="Header"/>
+    <w:uiPriority w:val="99"/>
+    <w:rsid w:val="000244AA"/>
+    <w:rPr>
+      <w:sz w:val="20"/>
+    </w:rPr>
+  </w:style>
+  <w:style w:type="paragraph" w:styleId="Footer">
+    <w:name w:val="footer"/>
+    <w:basedOn w:val="Normal"/>
+    <w:link w:val="FooterChar"/>
+    <w:uiPriority w:val="99"/>
+    <w:unhideWhenUsed/>
+    <w:rsid w:val="000244AA"/>
+    <w:pPr>
+      <w:tabs>
+        <w:tab w:val="center" w:pos="4680"/>
+        <w:tab w:val="right" w:pos="9360"/>
+      </w:tabs>
+      <w:spacing w:after="0" w:line="240" w:lineRule="auto"/>
+    </w:pPr>
+  </w:style>
+  <w:style w:type="character" w:customStyle="1" w:styleId="FooterChar">
+    <w:name w:val="Footer Char"/>
+    <w:basedOn w:val="DefaultParagraphFont"/>
+    <w:link w:val="Footer"/>
+    <w:uiPriority w:val="99"/>
+    <w:rsid w:val="000244AA"/>
+    <w:rPr>
+      <w:sz w:val="20"/>
+    </w:rPr>
+  </w:style>
+  <w:style w:type="paragraph" w:styleId="TOCHeading">
+    <w:name w:val="TOC Heading"/>
+    <w:basedOn w:val="Heading1"/>
+    <w:next w:val="Normal"/>
+    <w:uiPriority w:val="39"/>
+    <w:unhideWhenUsed/>
+    <w:qFormat/>
+    <w:rsid w:val="00843466"/>
+    <w:pPr>
+      <w:spacing w:before="240" w:after="0" w:line="259" w:lineRule="auto"/>
+      <w:outlineLvl w:val="9"/>
+    </w:pPr>
+    <w:rPr>
+      <w:kern w:val="0"/>
+      <w:sz w:val="32"/>
+      <w:szCs w:val="32"/>
+      <w14:ligatures w14:val="none"/>
+    </w:rPr>
+  </w:style>
+  <w:style w:type="paragraph" w:styleId="TOC1">
+    <w:name w:val="toc 1"/>
+    <w:basedOn w:val="Normal"/>
+    <w:next w:val="Normal"/>
+    <w:autoRedefine/>
+    <w:uiPriority w:val="39"/>
+    <w:unhideWhenUsed/>
+    <w:rsid w:val="00843466"/>
+    <w:pPr>
+      <w:spacing w:after="100"/>
+    </w:pPr>
+  </w:style>
+  <w:style w:type="paragraph" w:styleId="TOC2">
+    <w:name w:val="toc 2"/>
+    <w:basedOn w:val="Normal"/>
+    <w:next w:val="Normal"/>
+    <w:autoRedefine/>
+    <w:uiPriority w:val="39"/>
+    <w:unhideWhenUsed/>
+    <w:rsid w:val="00843466"/>
+    <w:pPr>
+      <w:spacing w:after="100"/>
+      <w:ind w:left="200"/>
+    </w:pPr>
+  </w:style>
+  <w:style w:type="paragraph" w:styleId="TOC3">
+    <w:name w:val="toc 3"/>
+    <w:basedOn w:val="Normal"/>
+    <w:next w:val="Normal"/>
+    <w:autoRedefine/>
+    <w:uiPriority w:val="39"/>
+    <w:unhideWhenUsed/>
+    <w:rsid w:val="00843466"/>
+    <w:pPr>
+      <w:spacing w:after="100"/>
+      <w:ind w:left="400"/>
+    </w:pPr>
+  </w:style>
 </w:styles>
 </file>
 
@@ -6226,4 +7968,16 @@
     </a:ext>
   </a:extLst>
 </a:theme>
+</file>
+
+<file path=customXml/item1.xml><?xml version="1.0" encoding="utf-8"?>
+<b:Sources xmlns:b="http://schemas.openxmlformats.org/officeDocument/2006/bibliography" xmlns="http://schemas.openxmlformats.org/officeDocument/2006/bibliography" SelectedStyle="\APASixthEditionOfficeOnline.xsl" StyleName="APA" Version="6"/>
+</file>
+
+<file path=customXml/itemProps1.xml><?xml version="1.0" encoding="utf-8"?>
+<ds:datastoreItem xmlns:ds="http://schemas.openxmlformats.org/officeDocument/2006/customXml" ds:itemID="{08FFCE0A-AEE6-4A10-B8F9-7B3FF499F302}">
+  <ds:schemaRefs>
+    <ds:schemaRef ds:uri="http://schemas.openxmlformats.org/officeDocument/2006/bibliography"/>
+  </ds:schemaRefs>
+</ds:datastoreItem>
 </file>
</xml_diff>